<commit_message>
added options for starting command
</commit_message>
<xml_diff>
--- a/Documentazione/Documentazione Tecnica.docx
+++ b/Documentazione/Documentazione Tecnica.docx
@@ -37,6 +37,7 @@
         <w:pStyle w:val="Titolo"/>
         <w:jc w:val="center"/>
       </w:pPr>
+      <w:bookmarkStart w:id="0" w:name="_Hlk182835409"/>
     </w:p>
     <w:p>
       <w:pPr>
@@ -64,27 +65,14 @@
         <w:jc w:val="center"/>
       </w:pPr>
       <w:r>
-        <w:t>Arici Andrea</w:t>
-      </w:r>
-      <w:r>
-        <w:t xml:space="preserve">, </w:t>
-      </w:r>
-      <w:r>
-        <w:t>Marchesi Gabriele</w:t>
-      </w:r>
-      <w:r>
-        <w:t xml:space="preserve">, </w:t>
-      </w:r>
-      <w:r>
-        <w:t>Tironi Cristian</w:t>
+        <w:t>Arici Andrea, Marchesi Gabriele, Tironi Cristian</w:t>
       </w:r>
       <w:r>
         <w:br/>
-      </w:r>
-      <w:r>
         <w:t>2023/2024</w:t>
       </w:r>
     </w:p>
+    <w:bookmarkEnd w:id="0"/>
     <w:p/>
     <w:p/>
     <w:p/>
@@ -139,11 +127,10 @@
       </w:r>
     </w:p>
     <w:p>
-      <w:proofErr w:type="gramStart"/>
-      <w:r>
-        <w:t>Il  funzionamento</w:t>
-      </w:r>
-      <w:proofErr w:type="gramEnd"/>
+      <w:bookmarkStart w:id="1" w:name="_Hlk182835485"/>
+      <w:r>
+        <w:t>Il funzionamento</w:t>
+      </w:r>
       <w:r>
         <w:t xml:space="preserve"> è immediato: </w:t>
       </w:r>
@@ -255,6 +242,7 @@
         <w:t xml:space="preserve"> con uno scheletro di partenza per la scrittura del codice.</w:t>
       </w:r>
     </w:p>
+    <w:bookmarkEnd w:id="1"/>
     <w:p>
       <w:r>
         <w:t xml:space="preserve">Il software </w:t>
@@ -1985,13 +1973,7 @@
       </w:r>
       <w:proofErr w:type="spellEnd"/>
       <w:r>
-        <w:t xml:space="preserve"> </w:t>
-      </w:r>
-      <w:r>
-        <w:t>sono state utilizzate le seguenti tecnologie</w:t>
-      </w:r>
-      <w:r>
-        <w:t>:</w:t>
+        <w:t xml:space="preserve"> sono state utilizzate le seguenti tecnologie:</w:t>
       </w:r>
     </w:p>
     <w:p>
@@ -2193,13 +2175,7 @@
     </w:p>
     <w:p>
       <w:r>
-        <w:t>L’intera struttura si basa sulla sintassi contenuta del file “</w:t>
-      </w:r>
-      <w:r>
-        <w:t>Uml.g4</w:t>
-      </w:r>
-      <w:r>
-        <w:t>” e sui controlli presenti nel file “</w:t>
+        <w:t>L’intera struttura si basa sulla sintassi contenuta del file “Uml.g4” e sui controlli presenti nel file “</w:t>
       </w:r>
       <w:proofErr w:type="spellStart"/>
       <w:r>
@@ -2369,7 +2345,7 @@
     <w:p>
       <w:r>
         <w:pict w14:anchorId="6956F45E">
-          <v:rect id="_x0000_i1163" style="width:0;height:1.5pt" o:hralign="center" o:hrstd="t" o:hr="t" fillcolor="#a0a0a0" stroked="f"/>
+          <v:rect id="_x0000_i1025" style="width:0;height:1.5pt" o:hralign="center" o:hrstd="t" o:hr="t" fillcolor="#a0a0a0" stroked="f"/>
         </w:pict>
       </w:r>
     </w:p>
@@ -2851,13 +2827,7 @@
       </w:r>
       <w:proofErr w:type="spellStart"/>
       <w:r>
-        <w:t>Uml</w:t>
-      </w:r>
-      <w:r>
-        <w:t>Python</w:t>
-      </w:r>
-      <w:r>
-        <w:t>Visitor</w:t>
+        <w:t>UmlPythonVisitor</w:t>
       </w:r>
       <w:proofErr w:type="spellEnd"/>
       <w:r>
@@ -4407,52 +4377,29 @@
       <w:proofErr w:type="spellEnd"/>
     </w:p>
     <w:p>
-      <w:pPr>
-        <w:rPr>
-          <w:lang w:val="en-GB"/>
-        </w:rPr>
-      </w:pPr>
-      <w:r>
-        <w:rPr>
-          <w:lang w:val="en-GB"/>
-        </w:rPr>
-        <w:t xml:space="preserve">grammar </w:t>
-      </w:r>
-      <w:proofErr w:type="spellStart"/>
-      <w:proofErr w:type="gramStart"/>
+      <w:proofErr w:type="spellStart"/>
+      <w:r>
+        <w:t>grammar</w:t>
+      </w:r>
+      <w:proofErr w:type="spellEnd"/>
+      <w:r>
+        <w:t xml:space="preserve"> </w:t>
+      </w:r>
+      <w:proofErr w:type="spellStart"/>
       <w:r>
         <w:rPr>
           <w:u w:val="single"/>
-          <w:lang w:val="en-GB"/>
         </w:rPr>
         <w:t>Uml</w:t>
       </w:r>
       <w:proofErr w:type="spellEnd"/>
       <w:r>
-        <w:rPr>
-          <w:lang w:val="en-GB"/>
-        </w:rPr>
         <w:t>;</w:t>
       </w:r>
-      <w:proofErr w:type="gramEnd"/>
-    </w:p>
-    <w:p>
-      <w:pPr>
-        <w:rPr>
-          <w:lang w:val="en-GB"/>
-        </w:rPr>
-      </w:pPr>
-    </w:p>
-    <w:p>
-      <w:pPr>
-        <w:rPr>
-          <w:lang w:val="en-GB"/>
-        </w:rPr>
-      </w:pPr>
-      <w:r>
-        <w:rPr>
-          <w:lang w:val="en-GB"/>
-        </w:rPr>
+    </w:p>
+    <w:p/>
+    <w:p>
+      <w:r>
         <w:t>@header {</w:t>
       </w:r>
     </w:p>
@@ -4463,10 +4410,13 @@
         </w:rPr>
       </w:pPr>
       <w:r>
-        <w:rPr>
-          <w:lang w:val="en-GB"/>
-        </w:rPr>
-        <w:t xml:space="preserve">    package </w:t>
+        <w:t xml:space="preserve">    </w:t>
+      </w:r>
+      <w:r>
+        <w:rPr>
+          <w:lang w:val="en-GB"/>
+        </w:rPr>
+        <w:t xml:space="preserve">package </w:t>
       </w:r>
       <w:proofErr w:type="spellStart"/>
       <w:r>
@@ -8656,6 +8606,11 @@
       </w:r>
     </w:p>
     <w:p>
+      <w:pPr>
+        <w:rPr>
+          <w:lang w:val="en-GB"/>
+        </w:rPr>
+      </w:pPr>
       <w:r>
         <w:rPr>
           <w:lang w:val="en-GB"/>
@@ -8663,6 +8618,9 @@
         <w:t xml:space="preserve">    </w:t>
       </w:r>
       <w:r>
+        <w:rPr>
+          <w:lang w:val="en-GB"/>
+        </w:rPr>
         <w:t>: '\\' [0-3] [0-7] [0-7]</w:t>
       </w:r>
     </w:p>
@@ -8673,6 +8631,9 @@
         </w:rPr>
       </w:pPr>
       <w:r>
+        <w:rPr>
+          <w:lang w:val="en-GB"/>
+        </w:rPr>
         <w:t xml:space="preserve">    </w:t>
       </w:r>
       <w:r>
@@ -17397,6 +17358,7 @@
   <w:style w:type="character" w:default="1" w:styleId="Carpredefinitoparagrafo">
     <w:name w:val="Default Paragraph Font"/>
     <w:uiPriority w:val="1"/>
+    <w:semiHidden/>
     <w:unhideWhenUsed/>
   </w:style>
   <w:style w:type="table" w:default="1" w:styleId="Tabellanormale">

</xml_diff>